<commit_message>
API conectadas al proyecto y cambios en CU
</commit_message>
<xml_diff>
--- a/Documentacion/CU - Inicio sistema de votaciones.docx
+++ b/Documentacion/CU - Inicio sistema de votaciones.docx
@@ -225,27 +225,7 @@
                 <w:sz w:val="24"/>
                 <w:szCs w:val="24"/>
               </w:rPr>
-              <w:t xml:space="preserve">Jose Benjamin </w:t>
-            </w:r>
-            <w:proofErr w:type="spellStart"/>
-            <w:r>
-              <w:rPr>
-                <w:b/>
-                <w:bCs/>
-                <w:sz w:val="24"/>
-                <w:szCs w:val="24"/>
-              </w:rPr>
-              <w:t>Mendez</w:t>
-            </w:r>
-            <w:proofErr w:type="spellEnd"/>
-            <w:r>
-              <w:rPr>
-                <w:b/>
-                <w:bCs/>
-                <w:sz w:val="24"/>
-                <w:szCs w:val="24"/>
-              </w:rPr>
-              <w:t xml:space="preserve"> Salguero</w:t>
+              <w:t>Jose Benjamin Mendez Salguero</w:t>
             </w:r>
           </w:p>
         </w:tc>
@@ -356,6 +336,7 @@
     <w:p>
       <w:pPr>
         <w:spacing w:after="160" w:line="259" w:lineRule="auto"/>
+        <w:ind w:left="708"/>
         <w:rPr>
           <w:sz w:val="24"/>
           <w:szCs w:val="24"/>
@@ -548,7 +529,28 @@
           <w:sz w:val="24"/>
           <w:szCs w:val="24"/>
         </w:rPr>
-        <w:t>Votante ingrese a la pantalla de inicio</w:t>
+        <w:t xml:space="preserve">Usuario </w:t>
+      </w:r>
+      <w:r>
+        <w:rPr>
+          <w:sz w:val="24"/>
+          <w:szCs w:val="24"/>
+        </w:rPr>
+        <w:t>ingres</w:t>
+      </w:r>
+      <w:r>
+        <w:rPr>
+          <w:sz w:val="24"/>
+          <w:szCs w:val="24"/>
+        </w:rPr>
+        <w:t>a</w:t>
+      </w:r>
+      <w:r>
+        <w:rPr>
+          <w:sz w:val="24"/>
+          <w:szCs w:val="24"/>
+        </w:rPr>
+        <w:t xml:space="preserve"> a la pantalla de inicio</w:t>
       </w:r>
     </w:p>
     <w:p>
@@ -568,7 +570,14 @@
           <w:sz w:val="24"/>
           <w:szCs w:val="24"/>
         </w:rPr>
-        <w:t xml:space="preserve">Se muestra una pantalla con </w:t>
+        <w:t>El sistema</w:t>
+      </w:r>
+      <w:r>
+        <w:rPr>
+          <w:sz w:val="24"/>
+          <w:szCs w:val="24"/>
+        </w:rPr>
+        <w:t xml:space="preserve"> muestra una pantalla con </w:t>
       </w:r>
       <w:r>
         <w:rPr>
@@ -615,7 +624,14 @@
           <w:sz w:val="24"/>
           <w:szCs w:val="24"/>
         </w:rPr>
-        <w:t>El usuario ingresa su CUI.</w:t>
+        <w:t>U</w:t>
+      </w:r>
+      <w:r>
+        <w:rPr>
+          <w:sz w:val="24"/>
+          <w:szCs w:val="24"/>
+        </w:rPr>
+        <w:t>suario ingresa su CUI.</w:t>
       </w:r>
     </w:p>
     <w:p>

</xml_diff>